<commit_message>
modified:   Documents/weekly report/Team/Weekly report_Lemonade_20120405.docx
</commit_message>
<xml_diff>
--- a/Documents/weekly report/Team/Weekly report_Lemonade_20120405.docx
+++ b/Documents/weekly report/Team/Weekly report_Lemonade_20120405.docx
@@ -2655,7 +2655,6 @@
                 <w:szCs w:val="20"/>
               </w:rPr>
             </w:pPr>
-            <w:bookmarkStart w:id="0" w:name="_GoBack"/>
             <w:r>
               <w:rPr>
                 <w:rFonts w:hAnsi="바탕" w:cs="굴림" w:hint="eastAsia"/>
@@ -2715,7 +2714,6 @@
               </w:rPr>
               <w:t>Vhci_driver.h</w:t>
             </w:r>
-            <w:bookmarkEnd w:id="0"/>
             <w:proofErr w:type="spellEnd"/>
           </w:p>
         </w:tc>
@@ -3348,12 +3346,235 @@
               <w:autoSpaceDE/>
               <w:autoSpaceDN/>
               <w:rPr>
-                <w:rFonts w:hAnsi="바탕" w:cs="굴림"/>
-                <w:color w:val="000000"/>
-                <w:kern w:val="0"/>
-                <w:szCs w:val="20"/>
-              </w:rPr>
-            </w:pPr>
+                <w:rFonts w:hAnsi="바탕" w:cs="굴림" w:hint="eastAsia"/>
+                <w:color w:val="000000"/>
+                <w:kern w:val="0"/>
+                <w:szCs w:val="20"/>
+              </w:rPr>
+            </w:pPr>
+            <w:r>
+              <w:rPr>
+                <w:rFonts w:hAnsi="바탕" w:cs="굴림" w:hint="eastAsia"/>
+                <w:color w:val="000000"/>
+                <w:kern w:val="0"/>
+                <w:szCs w:val="20"/>
+              </w:rPr>
+              <w:t>1. Android 크로스 컴파일 완료</w:t>
+            </w:r>
+          </w:p>
+          <w:p>
+            <w:pPr>
+              <w:widowControl/>
+              <w:wordWrap/>
+              <w:autoSpaceDE/>
+              <w:autoSpaceDN/>
+              <w:rPr>
+                <w:rFonts w:hAnsi="바탕" w:cs="굴림" w:hint="eastAsia"/>
+                <w:color w:val="000000"/>
+                <w:kern w:val="0"/>
+                <w:szCs w:val="20"/>
+              </w:rPr>
+            </w:pPr>
+            <w:r>
+              <w:rPr>
+                <w:rFonts w:hAnsi="바탕" w:cs="굴림" w:hint="eastAsia"/>
+                <w:color w:val="000000"/>
+                <w:kern w:val="0"/>
+                <w:szCs w:val="20"/>
+              </w:rPr>
+              <w:t xml:space="preserve">2. </w:t>
+            </w:r>
+            <w:proofErr w:type="spellStart"/>
+            <w:r>
+              <w:rPr>
+                <w:rFonts w:hAnsi="바탕" w:cs="굴림" w:hint="eastAsia"/>
+                <w:color w:val="000000"/>
+                <w:kern w:val="0"/>
+                <w:szCs w:val="20"/>
+              </w:rPr>
+              <w:t>커널</w:t>
+            </w:r>
+            <w:proofErr w:type="spellEnd"/>
+            <w:r>
+              <w:rPr>
+                <w:rFonts w:hAnsi="바탕" w:cs="굴림" w:hint="eastAsia"/>
+                <w:color w:val="000000"/>
+                <w:kern w:val="0"/>
+                <w:szCs w:val="20"/>
+              </w:rPr>
+              <w:t xml:space="preserve"> configuration 시작</w:t>
+            </w:r>
+          </w:p>
+          <w:p>
+            <w:pPr>
+              <w:widowControl/>
+              <w:wordWrap/>
+              <w:autoSpaceDE/>
+              <w:autoSpaceDN/>
+              <w:rPr>
+                <w:rFonts w:hAnsi="바탕" w:cs="굴림" w:hint="eastAsia"/>
+                <w:color w:val="000000"/>
+                <w:kern w:val="0"/>
+                <w:szCs w:val="20"/>
+              </w:rPr>
+            </w:pPr>
+            <w:r>
+              <w:rPr>
+                <w:rFonts w:hAnsi="바탕" w:cs="굴림" w:hint="eastAsia"/>
+                <w:color w:val="000000"/>
+                <w:kern w:val="0"/>
+                <w:szCs w:val="20"/>
+              </w:rPr>
+              <w:t xml:space="preserve">3. </w:t>
+            </w:r>
+            <w:proofErr w:type="spellStart"/>
+            <w:r>
+              <w:rPr>
+                <w:rFonts w:hAnsi="바탕" w:cs="굴림" w:hint="eastAsia"/>
+                <w:color w:val="000000"/>
+                <w:kern w:val="0"/>
+                <w:szCs w:val="20"/>
+              </w:rPr>
+              <w:t>usbip</w:t>
+            </w:r>
+            <w:proofErr w:type="spellEnd"/>
+            <w:r>
+              <w:rPr>
+                <w:rFonts w:hAnsi="바탕" w:cs="굴림" w:hint="eastAsia"/>
+                <w:color w:val="000000"/>
+                <w:kern w:val="0"/>
+                <w:szCs w:val="20"/>
+              </w:rPr>
+              <w:t xml:space="preserve"> </w:t>
+            </w:r>
+            <w:proofErr w:type="spellStart"/>
+            <w:r>
+              <w:rPr>
+                <w:rFonts w:hAnsi="바탕" w:cs="굴림" w:hint="eastAsia"/>
+                <w:color w:val="000000"/>
+                <w:kern w:val="0"/>
+                <w:szCs w:val="20"/>
+              </w:rPr>
+              <w:t>포팅</w:t>
+            </w:r>
+            <w:proofErr w:type="spellEnd"/>
+            <w:r>
+              <w:rPr>
+                <w:rFonts w:hAnsi="바탕" w:cs="굴림" w:hint="eastAsia"/>
+                <w:color w:val="000000"/>
+                <w:kern w:val="0"/>
+                <w:szCs w:val="20"/>
+              </w:rPr>
+              <w:t xml:space="preserve"> 시작(bind </w:t>
+            </w:r>
+            <w:proofErr w:type="spellStart"/>
+            <w:r>
+              <w:rPr>
+                <w:rFonts w:hAnsi="바탕" w:cs="굴림" w:hint="eastAsia"/>
+                <w:color w:val="000000"/>
+                <w:kern w:val="0"/>
+                <w:szCs w:val="20"/>
+              </w:rPr>
+              <w:t>driver.c</w:t>
+            </w:r>
+            <w:proofErr w:type="spellEnd"/>
+            <w:r>
+              <w:rPr>
+                <w:rFonts w:hAnsi="바탕" w:cs="굴림" w:hint="eastAsia"/>
+                <w:color w:val="000000"/>
+                <w:kern w:val="0"/>
+                <w:szCs w:val="20"/>
+              </w:rPr>
+              <w:t>)</w:t>
+            </w:r>
+          </w:p>
+          <w:p>
+            <w:pPr>
+              <w:widowControl/>
+              <w:wordWrap/>
+              <w:autoSpaceDE/>
+              <w:autoSpaceDN/>
+              <w:rPr>
+                <w:rFonts w:hAnsi="바탕" w:cs="굴림" w:hint="eastAsia"/>
+                <w:color w:val="000000"/>
+                <w:kern w:val="0"/>
+                <w:szCs w:val="20"/>
+              </w:rPr>
+            </w:pPr>
+            <w:r>
+              <w:rPr>
+                <w:rFonts w:hAnsi="바탕" w:cs="굴림" w:hint="eastAsia"/>
+                <w:color w:val="000000"/>
+                <w:kern w:val="0"/>
+                <w:szCs w:val="20"/>
+              </w:rPr>
+              <w:t xml:space="preserve">4. Windows App (Send, </w:t>
+            </w:r>
+            <w:proofErr w:type="spellStart"/>
+            <w:r>
+              <w:rPr>
+                <w:rFonts w:hAnsi="바탕" w:cs="굴림" w:hint="eastAsia"/>
+                <w:color w:val="000000"/>
+                <w:kern w:val="0"/>
+                <w:szCs w:val="20"/>
+              </w:rPr>
+              <w:t>inputText</w:t>
+            </w:r>
+            <w:proofErr w:type="spellEnd"/>
+            <w:r>
+              <w:rPr>
+                <w:rFonts w:hAnsi="바탕" w:cs="굴림" w:hint="eastAsia"/>
+                <w:color w:val="000000"/>
+                <w:kern w:val="0"/>
+                <w:szCs w:val="20"/>
+              </w:rPr>
+              <w:t>완성)</w:t>
+            </w:r>
+          </w:p>
+          <w:p>
+            <w:pPr>
+              <w:widowControl/>
+              <w:wordWrap/>
+              <w:autoSpaceDE/>
+              <w:autoSpaceDN/>
+              <w:rPr>
+                <w:rFonts w:hAnsi="바탕" w:cs="굴림"/>
+                <w:color w:val="000000"/>
+                <w:kern w:val="0"/>
+                <w:szCs w:val="20"/>
+              </w:rPr>
+            </w:pPr>
+            <w:r>
+              <w:rPr>
+                <w:rFonts w:hAnsi="바탕" w:cs="굴림" w:hint="eastAsia"/>
+                <w:color w:val="000000"/>
+                <w:kern w:val="0"/>
+                <w:szCs w:val="20"/>
+              </w:rPr>
+              <w:t>5. Android App(</w:t>
+            </w:r>
+            <w:proofErr w:type="spellStart"/>
+            <w:r>
+              <w:rPr>
+                <w:rFonts w:hAnsi="바탕" w:cs="굴림" w:hint="eastAsia"/>
+                <w:color w:val="000000"/>
+                <w:kern w:val="0"/>
+                <w:szCs w:val="20"/>
+              </w:rPr>
+              <w:t>Recv</w:t>
+            </w:r>
+            <w:proofErr w:type="spellEnd"/>
+            <w:r>
+              <w:rPr>
+                <w:rFonts w:hAnsi="바탕" w:cs="굴림" w:hint="eastAsia"/>
+                <w:color w:val="000000"/>
+                <w:kern w:val="0"/>
+                <w:szCs w:val="20"/>
+              </w:rPr>
+              <w:t>, IME완성)</w:t>
+            </w:r>
+            <w:bookmarkStart w:id="0" w:name="_GoBack"/>
+            <w:bookmarkEnd w:id="0"/>
           </w:p>
         </w:tc>
       </w:tr>
@@ -3794,7 +4015,6 @@
   <w:style w:type="character" w:default="1" w:styleId="a0">
     <w:name w:val="Default Paragraph Font"/>
     <w:uiPriority w:val="1"/>
-    <w:semiHidden/>
     <w:unhideWhenUsed/>
   </w:style>
   <w:style w:type="table" w:default="1" w:styleId="a1">
@@ -4061,7 +4281,6 @@
   <w:style w:type="character" w:default="1" w:styleId="a0">
     <w:name w:val="Default Paragraph Font"/>
     <w:uiPriority w:val="1"/>
-    <w:semiHidden/>
     <w:unhideWhenUsed/>
   </w:style>
   <w:style w:type="table" w:default="1" w:styleId="a1">
@@ -4457,7 +4676,7 @@
 </file>
 
 <file path=customXml/itemProps1.xml><?xml version="1.0" encoding="utf-8"?>
-<ds:datastoreItem xmlns:ds="http://schemas.openxmlformats.org/officeDocument/2006/customXml" ds:itemID="{CC12C101-31A3-4229-8988-7246B6505AE7}">
+<ds:datastoreItem xmlns:ds="http://schemas.openxmlformats.org/officeDocument/2006/customXml" ds:itemID="{3E2C04F6-B3CA-44C0-91ED-C2E1F20CB300}">
   <ds:schemaRefs>
     <ds:schemaRef ds:uri="http://schemas.openxmlformats.org/officeDocument/2006/bibliography"/>
   </ds:schemaRefs>

</xml_diff>